<commit_message>
Edits Section 2 on documentation
</commit_message>
<xml_diff>
--- a/Documentation/11 User's Manual /11 User's Manual.docx
+++ b/Documentation/11 User's Manual /11 User's Manual.docx
@@ -1443,26 +1443,6 @@
     <w:p>
       <w:pPr>
         <w:pStyle w:val="ListParagraph"/>
-        <w:numPr>
-          <w:ilvl w:val="1"/>
-          <w:numId w:val="1"/>
-        </w:numPr>
-        <w:rPr>
-          <w:rFonts w:ascii="Arial" w:hAnsi="Arial" w:cs="Arial"/>
-          <w:b/>
-        </w:rPr>
-      </w:pPr>
-      <w:r>
-        <w:rPr>
-          <w:rFonts w:ascii="Arial" w:hAnsi="Arial" w:cs="Arial"/>
-          <w:b/>
-        </w:rPr>
-        <w:t xml:space="preserve">Correction </w:t>
-      </w:r>
-    </w:p>
-    <w:p>
-      <w:pPr>
-        <w:pStyle w:val="ListParagraph"/>
         <w:ind w:left="1080"/>
         <w:rPr>
           <w:rFonts w:ascii="Arial" w:hAnsi="Arial" w:cs="Arial"/>
@@ -9076,8 +9056,6 @@
         </w:rPr>
         <w:t>Current document is opened to supply help to user.</w:t>
       </w:r>
-      <w:bookmarkStart w:id="0" w:name="_GoBack"/>
-      <w:bookmarkEnd w:id="0"/>
     </w:p>
     <w:p>
       <w:pPr>
@@ -9086,7 +9064,6 @@
         </w:tabs>
         <w:rPr>
           <w:rFonts w:ascii="Arial" w:eastAsia="Times New Roman" w:hAnsi="Arial" w:cs="Arial"/>
-          <w:b/>
         </w:rPr>
       </w:pPr>
     </w:p>
@@ -9097,10 +9074,48 @@
         </w:tabs>
         <w:rPr>
           <w:rFonts w:ascii="Arial" w:eastAsia="Times New Roman" w:hAnsi="Arial" w:cs="Arial"/>
-          <w:sz w:val="22"/>
-          <w:szCs w:val="22"/>
-        </w:rPr>
-      </w:pPr>
+          <w:b/>
+        </w:rPr>
+      </w:pPr>
+    </w:p>
+    <w:p>
+      <w:pPr>
+        <w:pStyle w:val="ListParagraph"/>
+        <w:numPr>
+          <w:ilvl w:val="0"/>
+          <w:numId w:val="2"/>
+        </w:numPr>
+        <w:tabs>
+          <w:tab w:val="left" w:pos="2571"/>
+        </w:tabs>
+        <w:rPr>
+          <w:rFonts w:ascii="Arial" w:eastAsia="Times New Roman" w:hAnsi="Arial" w:cs="Arial"/>
+          <w:b/>
+        </w:rPr>
+      </w:pPr>
+      <w:r>
+        <w:rPr>
+          <w:rFonts w:ascii="Arial" w:eastAsia="Times New Roman" w:hAnsi="Arial" w:cs="Arial"/>
+          <w:b/>
+        </w:rPr>
+        <w:t>REPORTING</w:t>
+      </w:r>
+    </w:p>
+    <w:p>
+      <w:pPr>
+        <w:tabs>
+          <w:tab w:val="left" w:pos="1406"/>
+        </w:tabs>
+        <w:ind w:left="1440"/>
+      </w:pPr>
+      <w:r>
+        <w:t>(how does the reporting work</w:t>
+      </w:r>
+      <w:bookmarkStart w:id="0" w:name="_GoBack"/>
+      <w:bookmarkEnd w:id="0"/>
+      <w:r>
+        <w:t>?)</w:t>
+      </w:r>
     </w:p>
     <w:sectPr>
       <w:footerReference w:type="even" r:id="rId18"/>
@@ -10046,7 +10061,7 @@
   <w:abstractNum w:abstractNumId="8">
     <w:nsid w:val="43736790"/>
     <w:multiLevelType w:val="multilevel"/>
-    <w:tmpl w:val="82E28930"/>
+    <w:tmpl w:val="A1F011A2"/>
     <w:lvl w:ilvl="0">
       <w:start w:val="1"/>
       <w:numFmt w:val="decimal"/>
@@ -10057,6 +10072,7 @@
       </w:pPr>
       <w:rPr>
         <w:rFonts w:hint="default"/>
+        <w:b/>
       </w:rPr>
     </w:lvl>
     <w:lvl w:ilvl="1">
@@ -10069,6 +10085,7 @@
       </w:pPr>
       <w:rPr>
         <w:rFonts w:hint="default"/>
+        <w:b/>
       </w:rPr>
     </w:lvl>
     <w:lvl w:ilvl="2">

</xml_diff>